<commit_message>
IPP has WBS now
</commit_message>
<xml_diff>
--- a/IPP.docx
+++ b/IPP.docx
@@ -1270,34 +1270,45 @@
           <w:rFonts w:ascii="Arial" w:hAnsi="Arial" w:cs="Arial"/>
           <w:b/>
         </w:rPr>
-        <w:t>References</w:t>
-      </w:r>
-      <w:r>
-        <w:rPr>
-          <w:rFonts w:ascii="Arial" w:hAnsi="Arial" w:cs="Arial"/>
-          <w:b/>
+        <w:t>Bibliography</w:t>
+      </w:r>
+    </w:p>
+    <w:p>
+      <w:pPr>
+        <w:rPr>
+          <w:rFonts w:ascii="Arial" w:hAnsi="Arial" w:cs="Arial"/>
+          <w:bCs/>
+        </w:rPr>
+      </w:pPr>
+      <w:r>
+        <w:rPr>
+          <w:rFonts w:ascii="Arial" w:hAnsi="Arial" w:cs="Arial"/>
+        </w:rPr>
+        <w:t>Ritchie, H. and Roser, M. (2018) - "Mental Health"</w:t>
+      </w:r>
+      <w:r>
+        <w:rPr>
+          <w:rFonts w:ascii="Arial" w:hAnsi="Arial" w:cs="Arial"/>
+        </w:rPr>
+        <w:t>.</w:t>
+      </w:r>
+      <w:r>
+        <w:rPr>
+          <w:rFonts w:ascii="Arial" w:hAnsi="Arial" w:cs="Arial"/>
         </w:rPr>
         <w:t xml:space="preserve"> </w:t>
       </w:r>
-    </w:p>
-    <w:p>
-      <w:pPr>
-        <w:rPr>
-          <w:rFonts w:ascii="Arial" w:hAnsi="Arial" w:cs="Arial"/>
-          <w:bCs/>
-        </w:rPr>
-      </w:pPr>
-      <w:r>
-        <w:rPr>
-          <w:rFonts w:ascii="Arial" w:hAnsi="Arial" w:cs="Arial"/>
-        </w:rPr>
-        <w:t>Ritchie, H. and Roser, M. (2018) - "Mental Health"</w:t>
-      </w:r>
-      <w:r>
-        <w:rPr>
-          <w:rFonts w:ascii="Arial" w:hAnsi="Arial" w:cs="Arial"/>
-        </w:rPr>
-        <w:t>.</w:t>
+      <w:r>
+        <w:rPr>
+          <w:rFonts w:ascii="Arial" w:hAnsi="Arial" w:cs="Arial"/>
+        </w:rPr>
+        <w:t>Available at</w:t>
+      </w:r>
+      <w:r>
+        <w:rPr>
+          <w:rFonts w:ascii="Arial" w:hAnsi="Arial" w:cs="Arial"/>
+        </w:rPr>
+        <w:t>: https://ourworldindata.org/mental-health</w:t>
       </w:r>
       <w:r>
         <w:rPr>
@@ -1308,24 +1319,6 @@
       <w:r>
         <w:rPr>
           <w:rFonts w:ascii="Arial" w:hAnsi="Arial" w:cs="Arial"/>
-        </w:rPr>
-        <w:t>Available at</w:t>
-      </w:r>
-      <w:r>
-        <w:rPr>
-          <w:rFonts w:ascii="Arial" w:hAnsi="Arial" w:cs="Arial"/>
-        </w:rPr>
-        <w:t>: https://ourworldindata.org/mental-health</w:t>
-      </w:r>
-      <w:r>
-        <w:rPr>
-          <w:rFonts w:ascii="Arial" w:hAnsi="Arial" w:cs="Arial"/>
-        </w:rPr>
-        <w:t xml:space="preserve"> </w:t>
-      </w:r>
-      <w:r>
-        <w:rPr>
-          <w:rFonts w:ascii="Arial" w:hAnsi="Arial" w:cs="Arial"/>
           <w:bCs/>
         </w:rPr>
         <w:t>(</w:t>
@@ -1385,77 +1378,7 @@
           <w:rFonts w:ascii="Arial" w:hAnsi="Arial" w:cs="Arial"/>
           <w:bCs/>
         </w:rPr>
-        <w:t xml:space="preserve">Twenge, J.M., Cooper, A.B., Joiner, T.E., Duffy, M.E. and Binau, S.G. </w:t>
-      </w:r>
-      <w:r>
-        <w:rPr>
-          <w:rFonts w:ascii="Arial" w:hAnsi="Arial" w:cs="Arial"/>
-          <w:bCs/>
-        </w:rPr>
-        <w:t>(</w:t>
-      </w:r>
-      <w:r>
-        <w:rPr>
-          <w:rFonts w:ascii="Arial" w:hAnsi="Arial" w:cs="Arial"/>
-          <w:bCs/>
-        </w:rPr>
-        <w:t>2019</w:t>
-      </w:r>
-      <w:r>
-        <w:rPr>
-          <w:rFonts w:ascii="Arial" w:hAnsi="Arial" w:cs="Arial"/>
-          <w:bCs/>
-        </w:rPr>
-        <w:t>)</w:t>
-      </w:r>
-      <w:r>
-        <w:rPr>
-          <w:rFonts w:ascii="Arial" w:hAnsi="Arial" w:cs="Arial"/>
-          <w:bCs/>
-        </w:rPr>
-        <w:t xml:space="preserve"> </w:t>
-      </w:r>
-      <w:r>
-        <w:rPr>
-          <w:rFonts w:ascii="Arial" w:hAnsi="Arial" w:cs="Arial"/>
-          <w:bCs/>
-        </w:rPr>
-        <w:t>“</w:t>
-      </w:r>
-      <w:r>
-        <w:rPr>
-          <w:rFonts w:ascii="Arial" w:hAnsi="Arial" w:cs="Arial"/>
-          <w:bCs/>
-        </w:rPr>
-        <w:t>Age, period, and cohort trends in mood disorder indicators and suicide-related outcomes in a nationally representative dataset, 2005–2017.</w:t>
-      </w:r>
-      <w:r>
-        <w:rPr>
-          <w:rFonts w:ascii="Arial" w:hAnsi="Arial" w:cs="Arial"/>
-          <w:bCs/>
-        </w:rPr>
-        <w:t>”</w:t>
-      </w:r>
-      <w:r>
-        <w:rPr>
-          <w:rFonts w:ascii="Arial" w:hAnsi="Arial" w:cs="Arial"/>
-          <w:bCs/>
-        </w:rPr>
-        <w:t xml:space="preserve"> Journal of abnormal psychology, 128(3), p</w:t>
-      </w:r>
-      <w:r>
-        <w:rPr>
-          <w:rFonts w:ascii="Arial" w:hAnsi="Arial" w:cs="Arial"/>
-          <w:bCs/>
-        </w:rPr>
-        <w:t>p</w:t>
-      </w:r>
-      <w:r>
-        <w:rPr>
-          <w:rFonts w:ascii="Arial" w:hAnsi="Arial" w:cs="Arial"/>
-          <w:bCs/>
-        </w:rPr>
-        <w:t>.185.</w:t>
+        <w:t>Twenge, J.M., Cooper, A.B., Joiner, T.E., Duffy, M.E. and Binau, S.G. (2019) “Age, period, and cohort trends in mood disorder indicators and suicide-related outcomes in a nationally representative dataset, 2005–2017.” Journal of abnormal psychology, 128(3), pp.185.</w:t>
       </w:r>
     </w:p>
     <w:p>
@@ -1471,7 +1394,28 @@
           <w:rFonts w:ascii="Arial" w:hAnsi="Arial" w:cs="Arial"/>
           <w:b/>
         </w:rPr>
-        <w:t>Bibliography</w:t>
+        <w:br/>
+      </w:r>
+    </w:p>
+    <w:p>
+      <w:pPr>
+        <w:rPr>
+          <w:rFonts w:ascii="Arial" w:hAnsi="Arial" w:cs="Arial"/>
+          <w:b/>
+        </w:rPr>
+        <w:sectPr>
+          <w:pgSz w:w="11906" w:h="16838"/>
+          <w:pgMar w:top="1440" w:right="1440" w:bottom="1440" w:left="1440" w:header="708" w:footer="708" w:gutter="0"/>
+          <w:cols w:space="708"/>
+          <w:docGrid w:linePitch="360"/>
+        </w:sectPr>
+      </w:pPr>
+      <w:r>
+        <w:rPr>
+          <w:rFonts w:ascii="Arial" w:hAnsi="Arial" w:cs="Arial"/>
+          <w:b/>
+        </w:rPr>
+        <w:br w:type="page"/>
       </w:r>
     </w:p>
     <w:p>
@@ -1487,94 +1431,133 @@
           <w:rFonts w:ascii="Arial" w:hAnsi="Arial" w:cs="Arial"/>
           <w:b/>
         </w:rPr>
+        <w:lastRenderedPageBreak/>
         <w:t>Project Plan including Work Breakdown Structure &amp; Gantt chart</w:t>
       </w:r>
     </w:p>
     <w:p>
       <w:pPr>
-        <w:pStyle w:val="Header"/>
-        <w:tabs>
-          <w:tab w:val="clear" w:pos="4153"/>
-          <w:tab w:val="clear" w:pos="8306"/>
-          <w:tab w:val="left" w:pos="8522"/>
-        </w:tabs>
-        <w:jc w:val="center"/>
-        <w:rPr>
-          <w:rFonts w:ascii="Arial" w:hAnsi="Arial" w:cs="Arial"/>
-          <w:bCs/>
-        </w:rPr>
-      </w:pPr>
-      <w:r>
-        <w:rPr>
-          <w:rFonts w:ascii="Arial" w:hAnsi="Arial" w:cs="Arial"/>
+        <w:rPr>
+          <w:rFonts w:ascii="Arial" w:eastAsia="Times New Roman" w:hAnsi="Arial" w:cs="Arial"/>
+          <w:b/>
+          <w:sz w:val="28"/>
+          <w:szCs w:val="28"/>
+          <w:lang w:val="en" w:eastAsia="en-GB"/>
+        </w:rPr>
+      </w:pPr>
+      <w:r>
+        <w:rPr>
+          <w:rFonts w:ascii="Arial" w:eastAsia="Times New Roman" w:hAnsi="Arial" w:cs="Arial"/>
           <w:noProof/>
+          <w:color w:val="0070C0"/>
+          <w:sz w:val="24"/>
+          <w:szCs w:val="24"/>
+          <w:lang w:val="en" w:eastAsia="en-GB"/>
         </w:rPr>
         <w:drawing>
-          <wp:inline distT="0" distB="0" distL="0" distR="0" wp14:anchorId="721EA725" wp14:editId="1CFF2470">
-            <wp:extent cx="4743450" cy="2705100"/>
+          <wp:anchor distT="0" distB="0" distL="114300" distR="114300" simplePos="0" relativeHeight="251658240" behindDoc="0" locked="0" layoutInCell="1" allowOverlap="1" wp14:anchorId="30D7CA6E" wp14:editId="7050E250">
+            <wp:simplePos x="0" y="0"/>
+            <wp:positionH relativeFrom="margin">
+              <wp:align>center</wp:align>
+            </wp:positionH>
+            <wp:positionV relativeFrom="paragraph">
+              <wp:posOffset>294640</wp:posOffset>
+            </wp:positionV>
+            <wp:extent cx="7530466" cy="4960950"/>
             <wp:effectExtent l="0" t="0" r="0" b="0"/>
-            <wp:docPr id="1" name="Chart 1"/>
+            <wp:wrapThrough wrapText="bothSides">
+              <wp:wrapPolygon edited="0">
+                <wp:start x="8633" y="0"/>
+                <wp:lineTo x="8524" y="249"/>
+                <wp:lineTo x="8470" y="1659"/>
+                <wp:lineTo x="9398" y="2654"/>
+                <wp:lineTo x="1202" y="3235"/>
+                <wp:lineTo x="710" y="3235"/>
+                <wp:lineTo x="710" y="3982"/>
+                <wp:lineTo x="0" y="4479"/>
+                <wp:lineTo x="0" y="5889"/>
+                <wp:lineTo x="710" y="6636"/>
+                <wp:lineTo x="710" y="13106"/>
+                <wp:lineTo x="820" y="13272"/>
+                <wp:lineTo x="1749" y="13272"/>
+                <wp:lineTo x="1749" y="13604"/>
+                <wp:lineTo x="2404" y="14599"/>
+                <wp:lineTo x="2623" y="14599"/>
+                <wp:lineTo x="2623" y="16839"/>
+                <wp:lineTo x="2841" y="17253"/>
+                <wp:lineTo x="3388" y="17502"/>
+                <wp:lineTo x="7377" y="18581"/>
+                <wp:lineTo x="8142" y="18581"/>
+                <wp:lineTo x="8142" y="20820"/>
+                <wp:lineTo x="8360" y="21235"/>
+                <wp:lineTo x="8961" y="21484"/>
+                <wp:lineTo x="10655" y="21484"/>
+                <wp:lineTo x="10819" y="18829"/>
+                <wp:lineTo x="10437" y="18664"/>
+                <wp:lineTo x="14863" y="17751"/>
+                <wp:lineTo x="14808" y="17253"/>
+                <wp:lineTo x="19562" y="17253"/>
+                <wp:lineTo x="20381" y="17088"/>
+                <wp:lineTo x="20272" y="15926"/>
+                <wp:lineTo x="21529" y="15263"/>
+                <wp:lineTo x="21529" y="10783"/>
+                <wp:lineTo x="19671" y="10618"/>
+                <wp:lineTo x="20327" y="9705"/>
+                <wp:lineTo x="20381" y="6968"/>
+                <wp:lineTo x="19944" y="6802"/>
+                <wp:lineTo x="17704" y="6636"/>
+                <wp:lineTo x="18360" y="5641"/>
+                <wp:lineTo x="18414" y="4811"/>
+                <wp:lineTo x="18196" y="4479"/>
+                <wp:lineTo x="17485" y="3982"/>
+                <wp:lineTo x="17595" y="3318"/>
+                <wp:lineTo x="16502" y="3152"/>
+                <wp:lineTo x="9945" y="2654"/>
+                <wp:lineTo x="10273" y="2654"/>
+                <wp:lineTo x="11147" y="1659"/>
+                <wp:lineTo x="11092" y="332"/>
+                <wp:lineTo x="10983" y="0"/>
+                <wp:lineTo x="8633" y="0"/>
+              </wp:wrapPolygon>
+            </wp:wrapThrough>
+            <wp:docPr id="2" name="Picture 2"/>
             <wp:cNvGraphicFramePr>
               <a:graphicFrameLocks xmlns:a="http://schemas.openxmlformats.org/drawingml/2006/main" noChangeAspect="1"/>
             </wp:cNvGraphicFramePr>
             <a:graphic xmlns:a="http://schemas.openxmlformats.org/drawingml/2006/main">
-              <a:graphicData uri="http://schemas.openxmlformats.org/drawingml/2006/chart">
-                <c:chart xmlns:c="http://schemas.openxmlformats.org/drawingml/2006/chart" xmlns:r="http://schemas.openxmlformats.org/officeDocument/2006/relationships" r:id="rId6"/>
+              <a:graphicData uri="http://schemas.openxmlformats.org/drawingml/2006/picture">
+                <pic:pic xmlns:pic="http://schemas.openxmlformats.org/drawingml/2006/picture">
+                  <pic:nvPicPr>
+                    <pic:cNvPr id="2" name="Picture 2"/>
+                    <pic:cNvPicPr/>
+                  </pic:nvPicPr>
+                  <pic:blipFill>
+                    <a:blip r:embed="rId6" cstate="print">
+                      <a:extLst>
+                        <a:ext uri="{28A0092B-C50C-407E-A947-70E740481C1C}">
+                          <a14:useLocalDpi xmlns:a14="http://schemas.microsoft.com/office/drawing/2010/main" val="0"/>
+                        </a:ext>
+                      </a:extLst>
+                    </a:blip>
+                    <a:stretch>
+                      <a:fillRect/>
+                    </a:stretch>
+                  </pic:blipFill>
+                  <pic:spPr>
+                    <a:xfrm>
+                      <a:off x="0" y="0"/>
+                      <a:ext cx="7530466" cy="4960950"/>
+                    </a:xfrm>
+                    <a:prstGeom prst="rect">
+                      <a:avLst/>
+                    </a:prstGeom>
+                  </pic:spPr>
+                </pic:pic>
               </a:graphicData>
             </a:graphic>
-          </wp:inline>
+          </wp:anchor>
         </w:drawing>
       </w:r>
-    </w:p>
-    <w:p>
-      <w:pPr>
-        <w:pStyle w:val="Header"/>
-        <w:tabs>
-          <w:tab w:val="clear" w:pos="4153"/>
-          <w:tab w:val="clear" w:pos="8306"/>
-          <w:tab w:val="left" w:pos="8522"/>
-        </w:tabs>
-        <w:rPr>
-          <w:rFonts w:ascii="Arial" w:hAnsi="Arial" w:cs="Arial"/>
-          <w:bCs/>
-        </w:rPr>
-      </w:pPr>
-    </w:p>
-    <w:p>
-      <w:pPr>
-        <w:pStyle w:val="Header"/>
-        <w:tabs>
-          <w:tab w:val="clear" w:pos="4153"/>
-          <w:tab w:val="clear" w:pos="8306"/>
-          <w:tab w:val="left" w:pos="8522"/>
-        </w:tabs>
-        <w:rPr>
-          <w:rFonts w:ascii="Arial" w:hAnsi="Arial" w:cs="Arial"/>
-          <w:bCs/>
-          <w:sz w:val="20"/>
-          <w:szCs w:val="20"/>
-        </w:rPr>
-      </w:pPr>
-      <w:r>
-        <w:rPr>
-          <w:rFonts w:ascii="Arial" w:hAnsi="Arial" w:cs="Arial"/>
-          <w:bCs/>
-          <w:sz w:val="20"/>
-          <w:szCs w:val="20"/>
-        </w:rPr>
-        <w:t>This is a Gantt chart showing the progress I intend to make on my project over the next few months. On the x-axis is each objective that is mentioned above. Along the y-axis are the dates I intend to start and finish each section.</w:t>
-      </w:r>
-    </w:p>
-    <w:p>
-      <w:pPr>
-        <w:rPr>
-          <w:rFonts w:ascii="Arial" w:eastAsia="Times New Roman" w:hAnsi="Arial" w:cs="Arial"/>
-          <w:b/>
-          <w:sz w:val="28"/>
-          <w:szCs w:val="28"/>
-          <w:lang w:val="en" w:eastAsia="en-GB"/>
-        </w:rPr>
-      </w:pPr>
     </w:p>
     <w:p>
       <w:pPr>
@@ -1599,7 +1582,7 @@
       </w:pPr>
     </w:p>
     <w:sectPr>
-      <w:pgSz w:w="11906" w:h="16838"/>
+      <w:pgSz w:w="16838" w:h="11906" w:orient="landscape"/>
       <w:pgMar w:top="1440" w:right="1440" w:bottom="1440" w:left="1440" w:header="708" w:footer="708" w:gutter="0"/>
       <w:cols w:space="708"/>
       <w:docGrid w:linePitch="360"/>
@@ -2694,491 +2677,6 @@
 </w:styles>
 </file>
 
-<file path=word/charts/chart1.xml><?xml version="1.0" encoding="utf-8"?>
-<c:chartSpace xmlns:c="http://schemas.openxmlformats.org/drawingml/2006/chart" xmlns:a="http://schemas.openxmlformats.org/drawingml/2006/main" xmlns:r="http://schemas.openxmlformats.org/officeDocument/2006/relationships" xmlns:c16r2="http://schemas.microsoft.com/office/drawing/2015/06/chart">
-  <c:date1904 val="0"/>
-  <c:lang val="en-US"/>
-  <c:roundedCorners val="0"/>
-  <mc:AlternateContent xmlns:mc="http://schemas.openxmlformats.org/markup-compatibility/2006">
-    <mc:Choice xmlns:c14="http://schemas.microsoft.com/office/drawing/2007/8/2/chart" Requires="c14">
-      <c14:style val="102"/>
-    </mc:Choice>
-    <mc:Fallback>
-      <c:style val="2"/>
-    </mc:Fallback>
-  </mc:AlternateContent>
-  <c:chart>
-    <c:autoTitleDeleted val="0"/>
-    <c:plotArea>
-      <c:layout>
-        <c:manualLayout>
-          <c:layoutTarget val="inner"/>
-          <c:xMode val="edge"/>
-          <c:yMode val="edge"/>
-          <c:x val="2.119460500963391E-2"/>
-          <c:y val="0.25352112676056338"/>
-          <c:w val="0.859344894026975"/>
-          <c:h val="0.59507042253521125"/>
-        </c:manualLayout>
-      </c:layout>
-      <c:barChart>
-        <c:barDir val="bar"/>
-        <c:grouping val="stacked"/>
-        <c:varyColors val="0"/>
-        <c:ser>
-          <c:idx val="0"/>
-          <c:order val="0"/>
-          <c:tx>
-            <c:strRef>
-              <c:f>Sheet1!$B$1</c:f>
-              <c:strCache>
-                <c:ptCount val="1"/>
-                <c:pt idx="0">
-                  <c:v>Start</c:v>
-                </c:pt>
-              </c:strCache>
-            </c:strRef>
-          </c:tx>
-          <c:spPr>
-            <a:noFill/>
-            <a:ln w="25311">
-              <a:noFill/>
-            </a:ln>
-          </c:spPr>
-          <c:invertIfNegative val="0"/>
-          <c:cat>
-            <c:strRef>
-              <c:f>Sheet1!$A$2:$A$7</c:f>
-              <c:strCache>
-                <c:ptCount val="6"/>
-                <c:pt idx="0">
-                  <c:v>Obj 1</c:v>
-                </c:pt>
-                <c:pt idx="1">
-                  <c:v>Obj 2</c:v>
-                </c:pt>
-                <c:pt idx="2">
-                  <c:v>Obj 3</c:v>
-                </c:pt>
-                <c:pt idx="3">
-                  <c:v>Obj 4</c:v>
-                </c:pt>
-                <c:pt idx="4">
-                  <c:v>Obj 5</c:v>
-                </c:pt>
-                <c:pt idx="5">
-                  <c:v>Obj 6</c:v>
-                </c:pt>
-              </c:strCache>
-            </c:strRef>
-          </c:cat>
-          <c:val>
-            <c:numRef>
-              <c:f>Sheet1!$B$2:$B$7</c:f>
-              <c:numCache>
-                <c:formatCode>m/d/yyyy</c:formatCode>
-                <c:ptCount val="6"/>
-                <c:pt idx="0">
-                  <c:v>39811</c:v>
-                </c:pt>
-                <c:pt idx="1">
-                  <c:v>39818</c:v>
-                </c:pt>
-                <c:pt idx="2">
-                  <c:v>39832</c:v>
-                </c:pt>
-                <c:pt idx="3">
-                  <c:v>39839</c:v>
-                </c:pt>
-                <c:pt idx="4">
-                  <c:v>39853</c:v>
-                </c:pt>
-                <c:pt idx="5">
-                  <c:v>39860</c:v>
-                </c:pt>
-              </c:numCache>
-            </c:numRef>
-          </c:val>
-          <c:extLst>
-            <c:ext xmlns:c16="http://schemas.microsoft.com/office/drawing/2014/chart" uri="{C3380CC4-5D6E-409C-BE32-E72D297353CC}">
-              <c16:uniqueId val="{00000000-804B-4E93-A956-CE0217FC1F24}"/>
-            </c:ext>
-          </c:extLst>
-        </c:ser>
-        <c:ser>
-          <c:idx val="1"/>
-          <c:order val="1"/>
-          <c:tx>
-            <c:strRef>
-              <c:f>Sheet1!$C$1</c:f>
-              <c:strCache>
-                <c:ptCount val="1"/>
-                <c:pt idx="0">
-                  <c:v>Complete</c:v>
-                </c:pt>
-              </c:strCache>
-            </c:strRef>
-          </c:tx>
-          <c:spPr>
-            <a:solidFill>
-              <a:srgbClr val="993366"/>
-            </a:solidFill>
-            <a:ln w="12655">
-              <a:solidFill>
-                <a:srgbClr val="000000"/>
-              </a:solidFill>
-              <a:prstDash val="solid"/>
-            </a:ln>
-          </c:spPr>
-          <c:invertIfNegative val="0"/>
-          <c:cat>
-            <c:strRef>
-              <c:f>Sheet1!$A$2:$A$7</c:f>
-              <c:strCache>
-                <c:ptCount val="6"/>
-                <c:pt idx="0">
-                  <c:v>Obj 1</c:v>
-                </c:pt>
-                <c:pt idx="1">
-                  <c:v>Obj 2</c:v>
-                </c:pt>
-                <c:pt idx="2">
-                  <c:v>Obj 3</c:v>
-                </c:pt>
-                <c:pt idx="3">
-                  <c:v>Obj 4</c:v>
-                </c:pt>
-                <c:pt idx="4">
-                  <c:v>Obj 5</c:v>
-                </c:pt>
-                <c:pt idx="5">
-                  <c:v>Obj 6</c:v>
-                </c:pt>
-              </c:strCache>
-            </c:strRef>
-          </c:cat>
-          <c:val>
-            <c:numRef>
-              <c:f>Sheet1!$C$2:$C$7</c:f>
-              <c:numCache>
-                <c:formatCode>General</c:formatCode>
-                <c:ptCount val="6"/>
-                <c:pt idx="0">
-                  <c:v>0</c:v>
-                </c:pt>
-                <c:pt idx="1">
-                  <c:v>0</c:v>
-                </c:pt>
-                <c:pt idx="2">
-                  <c:v>0</c:v>
-                </c:pt>
-                <c:pt idx="3">
-                  <c:v>0</c:v>
-                </c:pt>
-                <c:pt idx="4">
-                  <c:v>0</c:v>
-                </c:pt>
-                <c:pt idx="5">
-                  <c:v>0</c:v>
-                </c:pt>
-              </c:numCache>
-            </c:numRef>
-          </c:val>
-          <c:extLst>
-            <c:ext xmlns:c16="http://schemas.microsoft.com/office/drawing/2014/chart" uri="{C3380CC4-5D6E-409C-BE32-E72D297353CC}">
-              <c16:uniqueId val="{00000001-804B-4E93-A956-CE0217FC1F24}"/>
-            </c:ext>
-          </c:extLst>
-        </c:ser>
-        <c:ser>
-          <c:idx val="2"/>
-          <c:order val="2"/>
-          <c:tx>
-            <c:strRef>
-              <c:f>Sheet1!$D$1</c:f>
-              <c:strCache>
-                <c:ptCount val="1"/>
-                <c:pt idx="0">
-                  <c:v>Remaining</c:v>
-                </c:pt>
-              </c:strCache>
-            </c:strRef>
-          </c:tx>
-          <c:spPr>
-            <a:solidFill>
-              <a:srgbClr val="FFFFCC"/>
-            </a:solidFill>
-            <a:ln w="12655">
-              <a:solidFill>
-                <a:srgbClr val="000000"/>
-              </a:solidFill>
-              <a:prstDash val="solid"/>
-            </a:ln>
-          </c:spPr>
-          <c:invertIfNegative val="0"/>
-          <c:cat>
-            <c:strRef>
-              <c:f>Sheet1!$A$2:$A$7</c:f>
-              <c:strCache>
-                <c:ptCount val="6"/>
-                <c:pt idx="0">
-                  <c:v>Obj 1</c:v>
-                </c:pt>
-                <c:pt idx="1">
-                  <c:v>Obj 2</c:v>
-                </c:pt>
-                <c:pt idx="2">
-                  <c:v>Obj 3</c:v>
-                </c:pt>
-                <c:pt idx="3">
-                  <c:v>Obj 4</c:v>
-                </c:pt>
-                <c:pt idx="4">
-                  <c:v>Obj 5</c:v>
-                </c:pt>
-                <c:pt idx="5">
-                  <c:v>Obj 6</c:v>
-                </c:pt>
-              </c:strCache>
-            </c:strRef>
-          </c:cat>
-          <c:val>
-            <c:numRef>
-              <c:f>Sheet1!$D$2:$D$7</c:f>
-              <c:numCache>
-                <c:formatCode>General</c:formatCode>
-                <c:ptCount val="6"/>
-                <c:pt idx="0">
-                  <c:v>14</c:v>
-                </c:pt>
-                <c:pt idx="1">
-                  <c:v>14</c:v>
-                </c:pt>
-                <c:pt idx="2">
-                  <c:v>14</c:v>
-                </c:pt>
-                <c:pt idx="3">
-                  <c:v>14</c:v>
-                </c:pt>
-                <c:pt idx="4">
-                  <c:v>7</c:v>
-                </c:pt>
-                <c:pt idx="5">
-                  <c:v>21</c:v>
-                </c:pt>
-              </c:numCache>
-            </c:numRef>
-          </c:val>
-          <c:extLst>
-            <c:ext xmlns:c16="http://schemas.microsoft.com/office/drawing/2014/chart" uri="{C3380CC4-5D6E-409C-BE32-E72D297353CC}">
-              <c16:uniqueId val="{00000002-804B-4E93-A956-CE0217FC1F24}"/>
-            </c:ext>
-          </c:extLst>
-        </c:ser>
-        <c:dLbls>
-          <c:showLegendKey val="0"/>
-          <c:showVal val="0"/>
-          <c:showCatName val="0"/>
-          <c:showSerName val="0"/>
-          <c:showPercent val="0"/>
-          <c:showBubbleSize val="0"/>
-        </c:dLbls>
-        <c:gapWidth val="150"/>
-        <c:overlap val="100"/>
-        <c:axId val="153859968"/>
-        <c:axId val="153861504"/>
-      </c:barChart>
-      <c:catAx>
-        <c:axId val="153859968"/>
-        <c:scaling>
-          <c:orientation val="maxMin"/>
-        </c:scaling>
-        <c:delete val="0"/>
-        <c:axPos val="r"/>
-        <c:numFmt formatCode="General" sourceLinked="1"/>
-        <c:majorTickMark val="out"/>
-        <c:minorTickMark val="none"/>
-        <c:tickLblPos val="nextTo"/>
-        <c:spPr>
-          <a:ln w="3164">
-            <a:solidFill>
-              <a:srgbClr val="000000"/>
-            </a:solidFill>
-            <a:prstDash val="solid"/>
-          </a:ln>
-        </c:spPr>
-        <c:txPr>
-          <a:bodyPr rot="0" vert="horz"/>
-          <a:lstStyle/>
-          <a:p>
-            <a:pPr>
-              <a:defRPr sz="1146" b="0" i="0" u="none" strike="noStrike" baseline="0">
-                <a:solidFill>
-                  <a:srgbClr val="000000"/>
-                </a:solidFill>
-                <a:latin typeface="Arial"/>
-                <a:ea typeface="Arial"/>
-                <a:cs typeface="Arial"/>
-              </a:defRPr>
-            </a:pPr>
-            <a:endParaRPr lang="en-US"/>
-          </a:p>
-        </c:txPr>
-        <c:crossAx val="153861504"/>
-        <c:crosses val="max"/>
-        <c:auto val="1"/>
-        <c:lblAlgn val="ctr"/>
-        <c:lblOffset val="100"/>
-        <c:tickLblSkip val="1"/>
-        <c:tickMarkSkip val="1"/>
-        <c:noMultiLvlLbl val="0"/>
-      </c:catAx>
-      <c:valAx>
-        <c:axId val="153861504"/>
-        <c:scaling>
-          <c:orientation val="minMax"/>
-        </c:scaling>
-        <c:delete val="0"/>
-        <c:axPos val="t"/>
-        <c:majorGridlines>
-          <c:spPr>
-            <a:ln w="3164">
-              <a:solidFill>
-                <a:srgbClr val="000000"/>
-              </a:solidFill>
-              <a:prstDash val="solid"/>
-            </a:ln>
-          </c:spPr>
-        </c:majorGridlines>
-        <c:numFmt formatCode="m/d/yyyy" sourceLinked="1"/>
-        <c:majorTickMark val="out"/>
-        <c:minorTickMark val="none"/>
-        <c:tickLblPos val="nextTo"/>
-        <c:spPr>
-          <a:ln w="3164">
-            <a:solidFill>
-              <a:srgbClr val="000000"/>
-            </a:solidFill>
-            <a:prstDash val="solid"/>
-          </a:ln>
-        </c:spPr>
-        <c:txPr>
-          <a:bodyPr rot="-2700000" vert="horz"/>
-          <a:lstStyle/>
-          <a:p>
-            <a:pPr>
-              <a:defRPr sz="797" b="0" i="0" u="none" strike="noStrike" baseline="0">
-                <a:solidFill>
-                  <a:srgbClr val="000000"/>
-                </a:solidFill>
-                <a:latin typeface="Arial"/>
-                <a:ea typeface="Arial"/>
-                <a:cs typeface="Arial"/>
-              </a:defRPr>
-            </a:pPr>
-            <a:endParaRPr lang="en-US"/>
-          </a:p>
-        </c:txPr>
-        <c:crossAx val="153859968"/>
-        <c:crosses val="autoZero"/>
-        <c:crossBetween val="between"/>
-      </c:valAx>
-      <c:spPr>
-        <a:solidFill>
-          <a:srgbClr val="C0C0C0"/>
-        </a:solidFill>
-        <a:ln w="12655">
-          <a:solidFill>
-            <a:srgbClr val="808080"/>
-          </a:solidFill>
-          <a:prstDash val="solid"/>
-        </a:ln>
-      </c:spPr>
-    </c:plotArea>
-    <c:legend>
-      <c:legendPos val="b"/>
-      <c:legendEntry>
-        <c:idx val="2"/>
-        <c:delete val="1"/>
-      </c:legendEntry>
-      <c:layout>
-        <c:manualLayout>
-          <c:xMode val="edge"/>
-          <c:yMode val="edge"/>
-          <c:x val="0.22736026849102878"/>
-          <c:y val="0.88380290054984001"/>
-          <c:w val="0.44315993287724287"/>
-          <c:h val="0.10563365710673023"/>
-        </c:manualLayout>
-      </c:layout>
-      <c:overlay val="0"/>
-      <c:spPr>
-        <a:solidFill>
-          <a:srgbClr val="FFFFFF"/>
-        </a:solidFill>
-        <a:ln w="3164">
-          <a:solidFill>
-            <a:srgbClr val="000000"/>
-          </a:solidFill>
-          <a:prstDash val="solid"/>
-        </a:ln>
-      </c:spPr>
-      <c:txPr>
-        <a:bodyPr/>
-        <a:lstStyle/>
-        <a:p>
-          <a:pPr>
-            <a:defRPr sz="1305" b="0" i="0" u="none" strike="noStrike" baseline="0">
-              <a:solidFill>
-                <a:srgbClr val="000000"/>
-              </a:solidFill>
-              <a:latin typeface="Arial"/>
-              <a:ea typeface="Arial"/>
-              <a:cs typeface="Arial"/>
-            </a:defRPr>
-          </a:pPr>
-          <a:endParaRPr lang="en-US"/>
-        </a:p>
-      </c:txPr>
-    </c:legend>
-    <c:plotVisOnly val="1"/>
-    <c:dispBlanksAs val="gap"/>
-    <c:showDLblsOverMax val="0"/>
-  </c:chart>
-  <c:spPr>
-    <a:solidFill>
-      <a:srgbClr val="FFFFFF"/>
-    </a:solidFill>
-    <a:ln w="3164">
-      <a:solidFill>
-        <a:srgbClr val="000000"/>
-      </a:solidFill>
-      <a:prstDash val="solid"/>
-    </a:ln>
-  </c:spPr>
-  <c:txPr>
-    <a:bodyPr/>
-    <a:lstStyle/>
-    <a:p>
-      <a:pPr>
-        <a:defRPr sz="1420" b="0" i="0" u="none" strike="noStrike" baseline="0">
-          <a:solidFill>
-            <a:srgbClr val="000000"/>
-          </a:solidFill>
-          <a:latin typeface="Arial"/>
-          <a:ea typeface="Arial"/>
-          <a:cs typeface="Arial"/>
-        </a:defRPr>
-      </a:pPr>
-      <a:endParaRPr lang="en-US"/>
-    </a:p>
-  </c:txPr>
-  <c:externalData r:id="rId1">
-    <c:autoUpdate val="0"/>
-  </c:externalData>
-</c:chartSpace>
-</file>
-
 <file path=word/theme/theme1.xml><?xml version="1.0" encoding="utf-8"?>
 <a:theme xmlns:a="http://schemas.openxmlformats.org/drawingml/2006/main" name="Office Theme">
   <a:themeElements>

</xml_diff>

<commit_message>
adjusted for word count
</commit_message>
<xml_diff>
--- a/IPP.docx
+++ b/IPP.docx
@@ -206,7 +206,14 @@
           <w:rFonts w:ascii="Arial" w:hAnsi="Arial" w:cs="Arial"/>
           <w:bCs/>
         </w:rPr>
-        <w:t>into account.</w:t>
+        <w:t>into account</w:t>
+      </w:r>
+      <w:r>
+        <w:rPr>
+          <w:rFonts w:ascii="Arial" w:hAnsi="Arial" w:cs="Arial"/>
+          <w:bCs/>
+        </w:rPr>
+        <w:t>, namely a practical experiment that aims to improve upon previous pieces of research conducted in this field.</w:t>
       </w:r>
     </w:p>
     <w:p>
@@ -675,7 +682,19 @@
         <w:rPr>
           <w:rFonts w:ascii="Arial" w:hAnsi="Arial" w:cs="Arial"/>
         </w:rPr>
-        <w:t>Research past VR experiments that deal with psychotherapy</w:t>
+        <w:t xml:space="preserve">Research </w:t>
+      </w:r>
+      <w:r>
+        <w:rPr>
+          <w:rFonts w:ascii="Arial" w:hAnsi="Arial" w:cs="Arial"/>
+        </w:rPr>
+        <w:t xml:space="preserve">various </w:t>
+      </w:r>
+      <w:r>
+        <w:rPr>
+          <w:rFonts w:ascii="Arial" w:hAnsi="Arial" w:cs="Arial"/>
+        </w:rPr>
+        <w:t>past VR experiments that deal with psychotherapy</w:t>
       </w:r>
       <w:r>
         <w:rPr>
@@ -687,7 +706,19 @@
         <w:rPr>
           <w:rFonts w:ascii="Arial" w:hAnsi="Arial" w:cs="Arial"/>
         </w:rPr>
-        <w:t xml:space="preserve"> and compile a list of issues faced and risks unmitigated </w:t>
+        <w:t xml:space="preserve"> and compile a list of issues</w:t>
+      </w:r>
+      <w:r>
+        <w:rPr>
+          <w:rFonts w:ascii="Arial" w:hAnsi="Arial" w:cs="Arial"/>
+        </w:rPr>
+        <w:t xml:space="preserve"> and difficulties</w:t>
+      </w:r>
+      <w:r>
+        <w:rPr>
+          <w:rFonts w:ascii="Arial" w:hAnsi="Arial" w:cs="Arial"/>
+        </w:rPr>
+        <w:t xml:space="preserve"> faced and risks unmitigated </w:t>
       </w:r>
       <w:r>
         <w:rPr>
@@ -970,7 +1001,14 @@
         <w:rPr>
           <w:rFonts w:ascii="Arial" w:hAnsi="Arial" w:cs="Arial"/>
         </w:rPr>
-        <w:t>participants into a virtual environment, noting several physical and subjective metrics which will later be evaluated to understand the outcome of the experiment.</w:t>
+        <w:t xml:space="preserve">participants into a virtual environment, noting several physical and subjective metrics which will later be evaluated to understand the outcome of the </w:t>
+      </w:r>
+      <w:r>
+        <w:rPr>
+          <w:rFonts w:ascii="Arial" w:hAnsi="Arial" w:cs="Arial"/>
+        </w:rPr>
+        <w:lastRenderedPageBreak/>
+        <w:t>experiment.</w:t>
       </w:r>
       <w:r>
         <w:rPr>
@@ -992,161 +1030,167 @@
           <w:rFonts w:ascii="Arial" w:hAnsi="Arial" w:cs="Arial"/>
           <w:b/>
         </w:rPr>
+        <w:t>Brief product description</w:t>
+      </w:r>
+    </w:p>
+    <w:p>
+      <w:pPr>
+        <w:rPr>
+          <w:rFonts w:ascii="Arial" w:hAnsi="Arial" w:cs="Arial"/>
+        </w:rPr>
+      </w:pPr>
+      <w:r>
+        <w:rPr>
+          <w:rFonts w:ascii="Arial" w:hAnsi="Arial" w:cs="Arial"/>
+        </w:rPr>
+        <w:t>The experiment aims to examine anywhere from 30 to 50 participants, half of which will be healthy patients exposed to the virtual environment as a control group. Before the experiment itself, participants will be interviewed and categorised based on their condition and its severity. Causes, triggers and general health information will be noted, and the participants shall be briefed on what the experiment entails.</w:t>
+      </w:r>
+    </w:p>
+    <w:p>
+      <w:pPr>
+        <w:rPr>
+          <w:rFonts w:ascii="Arial" w:hAnsi="Arial" w:cs="Arial"/>
+        </w:rPr>
+      </w:pPr>
+      <w:r>
+        <w:rPr>
+          <w:rFonts w:ascii="Arial" w:hAnsi="Arial" w:cs="Arial"/>
+        </w:rPr>
+        <w:t xml:space="preserve">Virtual environments will be constructed with relevant conditions and features that trigger each particular participant’s condition, to the extent that they specify. </w:t>
+      </w:r>
+      <w:r>
+        <w:rPr>
+          <w:rFonts w:ascii="Arial" w:hAnsi="Arial" w:cs="Arial"/>
+        </w:rPr>
+        <w:t>Trained psychological professionals and technicians will be assisting in conducting the experiment.</w:t>
+      </w:r>
+    </w:p>
+    <w:p>
+      <w:pPr>
+        <w:rPr>
+          <w:rFonts w:ascii="Arial" w:hAnsi="Arial" w:cs="Arial"/>
+        </w:rPr>
+      </w:pPr>
+      <w:r>
+        <w:rPr>
+          <w:rFonts w:ascii="Arial" w:hAnsi="Arial" w:cs="Arial"/>
+        </w:rPr>
+        <w:t>Immediately before, during and after the experiment, blood pressure levels and heart rate will be monitored, and subjective levels of distress will be reported before and after each round of testing.</w:t>
+      </w:r>
+      <w:r>
+        <w:rPr>
+          <w:rFonts w:ascii="Arial" w:hAnsi="Arial" w:cs="Arial"/>
+        </w:rPr>
+        <w:t xml:space="preserve"> Trials will be repeated </w:t>
+      </w:r>
+      <w:r>
+        <w:rPr>
+          <w:rFonts w:ascii="Arial" w:hAnsi="Arial" w:cs="Arial"/>
+        </w:rPr>
+        <w:t>over the course of several weeks to understand whether the VR exposure therapy experiment is effective in reducing participants’ distress.</w:t>
+      </w:r>
+    </w:p>
+    <w:p>
+      <w:pPr>
+        <w:rPr>
+          <w:rFonts w:ascii="Arial" w:hAnsi="Arial" w:cs="Arial"/>
+        </w:rPr>
+      </w:pPr>
+      <w:r>
+        <w:rPr>
+          <w:rFonts w:ascii="Arial" w:hAnsi="Arial" w:cs="Arial"/>
+        </w:rPr>
+        <w:t>Graphs will be made of the aforementioned quantitative values measured, namely blood pressure and heart rate,</w:t>
+      </w:r>
+      <w:r>
+        <w:rPr>
+          <w:rFonts w:ascii="Arial" w:hAnsi="Arial" w:cs="Arial"/>
+        </w:rPr>
+        <w:t xml:space="preserve"> as well as analyses of the participants’ reports</w:t>
+      </w:r>
+      <w:r>
+        <w:rPr>
+          <w:rFonts w:ascii="Arial" w:hAnsi="Arial" w:cs="Arial"/>
+        </w:rPr>
+        <w:t xml:space="preserve"> to observe a general trend and confirm how effectively the virtual environments recreate the conditions in which patients experience their symptoms. Repeat trials will be conducted to examine the effect of exposure on symptoms, and detailed interviews will be conducted with participants following the experiment to understand the effects it had on them.</w:t>
+      </w:r>
+      <w:r>
+        <w:rPr>
+          <w:rFonts w:ascii="Arial" w:hAnsi="Arial" w:cs="Arial"/>
+        </w:rPr>
+        <w:t xml:space="preserve"> Based on all the data that will be collected and processed, a report will be put together detailing all aspects of the experiment including methods, hurdles and results.</w:t>
+      </w:r>
+    </w:p>
+    <w:p>
+      <w:pPr>
+        <w:spacing w:line="480" w:lineRule="auto"/>
+        <w:rPr>
+          <w:rFonts w:ascii="Arial" w:hAnsi="Arial" w:cs="Arial"/>
+          <w:b/>
+        </w:rPr>
+      </w:pPr>
+      <w:r>
+        <w:rPr>
+          <w:rFonts w:ascii="Arial" w:hAnsi="Arial" w:cs="Arial"/>
+          <w:b/>
+        </w:rPr>
+        <w:t>Deliverables</w:t>
+      </w:r>
+    </w:p>
+    <w:p>
+      <w:pPr>
+        <w:rPr>
+          <w:rFonts w:ascii="Arial" w:hAnsi="Arial" w:cs="Arial"/>
+        </w:rPr>
+      </w:pPr>
+      <w:r>
+        <w:rPr>
+          <w:rFonts w:ascii="Arial" w:hAnsi="Arial" w:cs="Arial"/>
+        </w:rPr>
+        <w:t>The end result of this experiment will be a detailed report on the conditions the experiments were conducted in, along with in-depth review of the methods used and representations of the data collected along with relevant details regarding the nature of the participants’ conditions.</w:t>
+      </w:r>
+    </w:p>
+    <w:p>
+      <w:pPr>
+        <w:rPr>
+          <w:rFonts w:ascii="Arial" w:hAnsi="Arial" w:cs="Arial"/>
+        </w:rPr>
+      </w:pPr>
+    </w:p>
+    <w:p>
+      <w:pPr>
+        <w:spacing w:line="480" w:lineRule="auto"/>
+        <w:rPr>
+          <w:rFonts w:ascii="Arial" w:hAnsi="Arial" w:cs="Arial"/>
+          <w:b/>
+        </w:rPr>
+      </w:pPr>
+      <w:r>
+        <w:rPr>
+          <w:rFonts w:ascii="Arial" w:hAnsi="Arial" w:cs="Arial"/>
+          <w:b/>
+        </w:rPr>
+        <w:t>Outcome/product evaluation/testing approach</w:t>
+      </w:r>
+    </w:p>
+    <w:p>
+      <w:pPr>
+        <w:rPr>
+          <w:rFonts w:ascii="Arial" w:hAnsi="Arial" w:cs="Arial"/>
+        </w:rPr>
+      </w:pPr>
+      <w:r>
+        <w:rPr>
+          <w:rFonts w:ascii="Arial" w:hAnsi="Arial" w:cs="Arial"/>
+        </w:rPr>
+        <w:t xml:space="preserve">The nature of each participant’s condition will be recorded as mentioned before, and virtual environments will be constructed with stimuli that the participants will be exposed to. One example would be in the case of acrophobia, a fear of heights. The virtual environment would be composed of a high location that an acrophobic participant could interact with; the height of the location would be the stimulus that the participant would be exposed to. While they are exposed to the stimulus, heart rate and blood pressure will be monitored, and the participant will be interviewed afterwards. This exposure/post-exposure interview combination would consist of one trial. Each participant would undergo several trials over the </w:t>
+      </w:r>
+      <w:r>
+        <w:rPr>
+          <w:rFonts w:ascii="Arial" w:hAnsi="Arial" w:cs="Arial"/>
+        </w:rPr>
         <w:lastRenderedPageBreak/>
-        <w:t>Brief product description</w:t>
-      </w:r>
-    </w:p>
-    <w:p>
-      <w:pPr>
-        <w:rPr>
-          <w:rFonts w:ascii="Arial" w:hAnsi="Arial" w:cs="Arial"/>
-        </w:rPr>
-      </w:pPr>
-      <w:r>
-        <w:rPr>
-          <w:rFonts w:ascii="Arial" w:hAnsi="Arial" w:cs="Arial"/>
-        </w:rPr>
-        <w:t>The experiment aims to examine anywhere from 30 to 50 participants, half of which will be healthy patients exposed to the virtual environment as a control group. Before the experiment itself, participants will be interviewed and categorised based on their condition and its severity. Causes, triggers and general health information will be noted, and the participants shall be briefed on what the experiment entails.</w:t>
-      </w:r>
-    </w:p>
-    <w:p>
-      <w:pPr>
-        <w:rPr>
-          <w:rFonts w:ascii="Arial" w:hAnsi="Arial" w:cs="Arial"/>
-        </w:rPr>
-      </w:pPr>
-      <w:r>
-        <w:rPr>
-          <w:rFonts w:ascii="Arial" w:hAnsi="Arial" w:cs="Arial"/>
-        </w:rPr>
-        <w:t xml:space="preserve">Virtual environments will be constructed with relevant conditions and features that trigger each particular participant’s condition, to the extent that they specify. </w:t>
-      </w:r>
-      <w:r>
-        <w:rPr>
-          <w:rFonts w:ascii="Arial" w:hAnsi="Arial" w:cs="Arial"/>
-        </w:rPr>
-        <w:t>Trained psychological professionals and technicians will be assisting in conducting the experiment.</w:t>
-      </w:r>
-    </w:p>
-    <w:p>
-      <w:pPr>
-        <w:rPr>
-          <w:rFonts w:ascii="Arial" w:hAnsi="Arial" w:cs="Arial"/>
-        </w:rPr>
-      </w:pPr>
-      <w:r>
-        <w:rPr>
-          <w:rFonts w:ascii="Arial" w:hAnsi="Arial" w:cs="Arial"/>
-        </w:rPr>
-        <w:t>Immediately before, during and after the experiment, blood pressure levels and heart rate will be monitored, and subjective levels of distress will be reported before and after each round of testing.</w:t>
-      </w:r>
-      <w:r>
-        <w:rPr>
-          <w:rFonts w:ascii="Arial" w:hAnsi="Arial" w:cs="Arial"/>
-        </w:rPr>
-        <w:t xml:space="preserve"> Trials will be repeated </w:t>
-      </w:r>
-      <w:r>
-        <w:rPr>
-          <w:rFonts w:ascii="Arial" w:hAnsi="Arial" w:cs="Arial"/>
-        </w:rPr>
-        <w:t>over the course of several weeks to understand whether the VR exposure therapy experiment is effective in reducing participants’ distress.</w:t>
-      </w:r>
-    </w:p>
-    <w:p>
-      <w:pPr>
-        <w:rPr>
-          <w:rFonts w:ascii="Arial" w:hAnsi="Arial" w:cs="Arial"/>
-        </w:rPr>
-      </w:pPr>
-      <w:r>
-        <w:rPr>
-          <w:rFonts w:ascii="Arial" w:hAnsi="Arial" w:cs="Arial"/>
-        </w:rPr>
-        <w:t>Graphs will be made of the aforementioned quantitative values measured, namely blood pressure and heart rate,</w:t>
-      </w:r>
-      <w:r>
-        <w:rPr>
-          <w:rFonts w:ascii="Arial" w:hAnsi="Arial" w:cs="Arial"/>
-        </w:rPr>
-        <w:t xml:space="preserve"> as well as analyses of the participants’ reports</w:t>
-      </w:r>
-      <w:r>
-        <w:rPr>
-          <w:rFonts w:ascii="Arial" w:hAnsi="Arial" w:cs="Arial"/>
-        </w:rPr>
-        <w:t xml:space="preserve"> to observe a general trend and confirm how effectively the virtual environments recreate the conditions in which patients experience their symptoms. Repeat trials will be conducted to examine the effect of exposure on symptoms, and detailed interviews will be conducted with participants following the experiment to understand the effects it had on them.</w:t>
-      </w:r>
-      <w:r>
-        <w:rPr>
-          <w:rFonts w:ascii="Arial" w:hAnsi="Arial" w:cs="Arial"/>
-        </w:rPr>
-        <w:t xml:space="preserve"> Based on all the data that will be collected and processed, a report will be put together detailing all aspects of the experiment including methods, hurdles and results.</w:t>
-      </w:r>
-    </w:p>
-    <w:p>
-      <w:pPr>
-        <w:spacing w:line="480" w:lineRule="auto"/>
-        <w:rPr>
-          <w:rFonts w:ascii="Arial" w:hAnsi="Arial" w:cs="Arial"/>
-          <w:b/>
-        </w:rPr>
-      </w:pPr>
-      <w:r>
-        <w:rPr>
-          <w:rFonts w:ascii="Arial" w:hAnsi="Arial" w:cs="Arial"/>
-          <w:b/>
-        </w:rPr>
-        <w:t>Deliverables</w:t>
-      </w:r>
-    </w:p>
-    <w:p>
-      <w:pPr>
-        <w:rPr>
-          <w:rFonts w:ascii="Arial" w:hAnsi="Arial" w:cs="Arial"/>
-        </w:rPr>
-      </w:pPr>
-      <w:r>
-        <w:rPr>
-          <w:rFonts w:ascii="Arial" w:hAnsi="Arial" w:cs="Arial"/>
-        </w:rPr>
-        <w:t>The end result of this experiment will be a detailed report on the conditions the experiments were conducted in, along with in-depth review of the methods used and representations of the data collected along with relevant details regarding the nature of the participants’ conditions.</w:t>
-      </w:r>
-    </w:p>
-    <w:p>
-      <w:pPr>
-        <w:rPr>
-          <w:rFonts w:ascii="Arial" w:hAnsi="Arial" w:cs="Arial"/>
-        </w:rPr>
-      </w:pPr>
-    </w:p>
-    <w:p>
-      <w:pPr>
-        <w:spacing w:line="480" w:lineRule="auto"/>
-        <w:rPr>
-          <w:rFonts w:ascii="Arial" w:hAnsi="Arial" w:cs="Arial"/>
-          <w:b/>
-        </w:rPr>
-      </w:pPr>
-      <w:r>
-        <w:rPr>
-          <w:rFonts w:ascii="Arial" w:hAnsi="Arial" w:cs="Arial"/>
-          <w:b/>
-        </w:rPr>
-        <w:t>Outcome/product evaluation/testing approach</w:t>
-      </w:r>
-    </w:p>
-    <w:p>
-      <w:pPr>
-        <w:rPr>
-          <w:rFonts w:ascii="Arial" w:hAnsi="Arial" w:cs="Arial"/>
-        </w:rPr>
-      </w:pPr>
-      <w:r>
-        <w:rPr>
-          <w:rFonts w:ascii="Arial" w:hAnsi="Arial" w:cs="Arial"/>
-        </w:rPr>
-        <w:t>The nature of each participant’s condition will be recorded as mentioned before, and virtual environments will be constructed with stimuli that the participants will be exposed to. One example would be in the case of acrophobia, a fear of heights. The virtual environment would be composed of a high location that an acrophobic participant could interact with; the height of the location would be the stimulus that the participant would be exposed to. While they are exposed to the stimulus, heart rate and blood pressure will be monitored, and the participant will be interviewed afterwards. This exposure/post-exposure interview combination would consist of one trial. Each participant would undergo several trials over the course of several weeks, with the anticipated outcome of the participant reporting less distress by the final trial compared to the first trial</w:t>
+        <w:t>course of several weeks, with the anticipated outcome of the participant reporting less distress by the final trial compared to the first trial</w:t>
       </w:r>
       <w:r>
         <w:rPr>

</xml_diff>